<commit_message>
Initial diagram commit and debug file
</commit_message>
<xml_diff>
--- a/Discharge/Exploration/Dischare High-Low Analysis.docx
+++ b/Discharge/Exploration/Dischare High-Low Analysis.docx
@@ -582,8 +582,16 @@
         <w:rPr>
           <w:color w:val="000000" w:themeColor="text1"/>
         </w:rPr>
-        <w:t>Keep April separate because measurements were taken at the end of the month when fish had a chance to recover from high flows</w:t>
-      </w:r>
+        <w:t xml:space="preserve">Keep April separate because measurements were taken at the end of the month when fish had a chance to recover from high </w:t>
+      </w:r>
+      <w:proofErr w:type="gramStart"/>
+      <w:r>
+        <w:rPr>
+          <w:color w:val="000000" w:themeColor="text1"/>
+        </w:rPr>
+        <w:t>flows</w:t>
+      </w:r>
+      <w:proofErr w:type="gramEnd"/>
     </w:p>
     <w:p>
       <w:pPr>
@@ -618,18 +626,39 @@
         <w:rPr>
           <w:color w:val="000000" w:themeColor="text1"/>
         </w:rPr>
-        <w:t>Changed March to be grouped with Low discharge because of daily recorded value</w:t>
-      </w:r>
-    </w:p>
-    <w:p>
-      <w:pPr>
-        <w:spacing w:after="0"/>
-        <w:rPr>
-          <w:color w:val="000000" w:themeColor="text1"/>
-        </w:rPr>
-      </w:pPr>
-      <w:r>
-        <w:rPr>
+        <w:t>Change</w:t>
+      </w:r>
+      <w:r>
+        <w:rPr>
+          <w:color w:val="000000" w:themeColor="text1"/>
+        </w:rPr>
+        <w:t xml:space="preserve"> December</w:t>
+      </w:r>
+      <w:r>
+        <w:rPr>
+          <w:color w:val="000000" w:themeColor="text1"/>
+        </w:rPr>
+        <w:t xml:space="preserve"> to be grouped with Low discharge because of daily recorded </w:t>
+      </w:r>
+      <w:proofErr w:type="gramStart"/>
+      <w:r>
+        <w:rPr>
+          <w:color w:val="000000" w:themeColor="text1"/>
+        </w:rPr>
+        <w:t>value</w:t>
+      </w:r>
+      <w:proofErr w:type="gramEnd"/>
+    </w:p>
+    <w:p>
+      <w:pPr>
+        <w:spacing w:after="0"/>
+        <w:rPr>
+          <w:color w:val="000000" w:themeColor="text1"/>
+        </w:rPr>
+      </w:pPr>
+      <w:r>
+        <w:rPr>
+          <w:noProof/>
           <w:color w:val="000000" w:themeColor="text1"/>
         </w:rPr>
         <w:drawing>
@@ -680,8 +709,16 @@
         <w:rPr>
           <w:color w:val="000000" w:themeColor="text1"/>
         </w:rPr>
-        <w:t>Week before is also low</w:t>
-      </w:r>
+        <w:t xml:space="preserve">Week before is also </w:t>
+      </w:r>
+      <w:proofErr w:type="gramStart"/>
+      <w:r>
+        <w:rPr>
+          <w:color w:val="000000" w:themeColor="text1"/>
+        </w:rPr>
+        <w:t>low</w:t>
+      </w:r>
+      <w:proofErr w:type="gramEnd"/>
     </w:p>
     <w:sectPr>
       <w:pgSz w:w="12240" w:h="15840"/>

</xml_diff>